<commit_message>
Version from 2013-07-03 of Struktur.docx.
git-svn-id: svn://mmix.cs.hm.edu@40 bd757dd8-b88b-4aad-9aa6-ce29af76ea0b
</commit_message>
<xml_diff>
--- a/util/trunk/mmixedit/doc/Struktur.docx
+++ b/util/trunk/mmixedit/doc/Struktur.docx
@@ -2686,16 +2686,14 @@
         </w:rPr>
         <w:t xml:space="preserve">Wird NULL </w:t>
       </w:r>
-      <w:proofErr w:type="gramStart"/>
-      <w:r>
-        <w:rPr>
-          <w:rFonts w:ascii="Arial" w:hAnsi="Arial" w:cs="Arial"/>
-          <w:sz w:val="24"/>
-          <w:szCs w:val="24"/>
-        </w:rPr>
-        <w:t>zurück gegeben</w:t>
-      </w:r>
-      <w:proofErr w:type="gramEnd"/>
+      <w:r>
+        <w:rPr>
+          <w:rFonts w:ascii="Arial" w:hAnsi="Arial" w:cs="Arial"/>
+          <w:sz w:val="24"/>
+          <w:szCs w:val="24"/>
+        </w:rPr>
+        <w:t>zurückgegeben</w:t>
+      </w:r>
       <w:r>
         <w:rPr>
           <w:rFonts w:ascii="Arial" w:hAnsi="Arial" w:cs="Arial"/>
@@ -3704,6 +3702,25 @@
       <w:pPr>
         <w:rPr>
           <w:rFonts w:ascii="Arial" w:hAnsi="Arial" w:cs="Arial"/>
+          <w:b/>
+          <w:sz w:val="24"/>
+          <w:szCs w:val="24"/>
+        </w:rPr>
+      </w:pPr>
+      <w:r>
+        <w:rPr>
+          <w:rFonts w:ascii="Arial" w:hAnsi="Arial" w:cs="Arial"/>
+          <w:b/>
+          <w:sz w:val="24"/>
+          <w:szCs w:val="24"/>
+        </w:rPr>
+        <w:t>Das Anzeigen und Verbergen von Fenstern:</w:t>
+      </w:r>
+    </w:p>
+    <w:p>
+      <w:pPr>
+        <w:rPr>
+          <w:rFonts w:ascii="Arial" w:hAnsi="Arial" w:cs="Arial"/>
           <w:sz w:val="24"/>
           <w:szCs w:val="24"/>
         </w:rPr>
@@ -4521,12 +4538,31 @@
           <w:szCs w:val="24"/>
         </w:rPr>
       </w:pPr>
-      <w:r>
-        <w:rPr>
-          <w:rFonts w:ascii="Arial" w:hAnsi="Arial" w:cs="Arial"/>
-          <w:sz w:val="24"/>
-          <w:szCs w:val="24"/>
-        </w:rPr>
+    </w:p>
+    <w:p>
+      <w:pPr>
+        <w:rPr>
+          <w:rFonts w:ascii="Arial" w:hAnsi="Arial" w:cs="Arial"/>
+          <w:sz w:val="24"/>
+          <w:szCs w:val="24"/>
+        </w:rPr>
+      </w:pPr>
+    </w:p>
+    <w:p>
+      <w:pPr>
+        <w:rPr>
+          <w:rFonts w:ascii="Arial" w:hAnsi="Arial" w:cs="Arial"/>
+          <w:sz w:val="24"/>
+          <w:szCs w:val="24"/>
+        </w:rPr>
+      </w:pPr>
+      <w:r>
+        <w:rPr>
+          <w:rFonts w:ascii="Arial" w:hAnsi="Arial" w:cs="Arial"/>
+          <w:sz w:val="24"/>
+          <w:szCs w:val="24"/>
+        </w:rPr>
+        <w:lastRenderedPageBreak/>
         <w:t>Zu den Filterwerten:</w:t>
       </w:r>
     </w:p>
@@ -4544,718 +4580,718 @@
           <w:sz w:val="24"/>
           <w:szCs w:val="24"/>
         </w:rPr>
+        <w:t>Jede Nachricht hat einen Zahlenwert. Mit Hilfe der beiden Filterwerte kann man angeben in welchem Zahlenbereich sich die Nachrichten befinden müssen.</w:t>
+      </w:r>
+    </w:p>
+    <w:p>
+      <w:pPr>
+        <w:rPr>
+          <w:rFonts w:ascii="Arial" w:hAnsi="Arial" w:cs="Arial"/>
+          <w:sz w:val="24"/>
+          <w:szCs w:val="24"/>
+        </w:rPr>
+      </w:pPr>
+      <w:r>
+        <w:rPr>
+          <w:rFonts w:ascii="Arial" w:hAnsi="Arial" w:cs="Arial"/>
+          <w:sz w:val="24"/>
+          <w:szCs w:val="24"/>
+        </w:rPr>
+        <w:t>So kann man mit dieser Funktion bestimmte Nachrichtengruppen oder sogar nur eine Art von Nachricht akzeptieren.</w:t>
+      </w:r>
+    </w:p>
+    <w:p>
+      <w:pPr>
+        <w:rPr>
+          <w:rFonts w:ascii="Arial" w:hAnsi="Arial" w:cs="Arial"/>
+          <w:b/>
+          <w:sz w:val="24"/>
+          <w:szCs w:val="24"/>
+        </w:rPr>
+      </w:pPr>
+      <w:r>
+        <w:rPr>
+          <w:rFonts w:ascii="Arial" w:hAnsi="Arial" w:cs="Arial"/>
+          <w:b/>
+          <w:sz w:val="24"/>
+          <w:szCs w:val="24"/>
+        </w:rPr>
+        <w:t>Das Weiterleiten von Nachrichten:</w:t>
+      </w:r>
+    </w:p>
+    <w:p>
+      <w:pPr>
+        <w:rPr>
+          <w:rFonts w:ascii="Arial" w:hAnsi="Arial" w:cs="Arial"/>
+          <w:sz w:val="24"/>
+          <w:szCs w:val="24"/>
+        </w:rPr>
+      </w:pPr>
+      <w:r>
+        <w:rPr>
+          <w:rFonts w:ascii="Arial" w:hAnsi="Arial" w:cs="Arial"/>
+          <w:sz w:val="24"/>
+          <w:szCs w:val="24"/>
+        </w:rPr>
+        <w:t xml:space="preserve">Damit die Nachrichten in der Schleife an die </w:t>
+      </w:r>
+      <w:r>
+        <w:rPr>
+          <w:rFonts w:ascii="Arial" w:hAnsi="Arial" w:cs="Arial"/>
+          <w:sz w:val="24"/>
+          <w:szCs w:val="24"/>
+        </w:rPr>
+        <w:t xml:space="preserve">richtige Stelle, also an die </w:t>
+      </w:r>
+      <w:proofErr w:type="spellStart"/>
+      <w:r>
+        <w:rPr>
+          <w:rFonts w:ascii="Arial" w:hAnsi="Arial" w:cs="Arial"/>
+          <w:sz w:val="24"/>
+          <w:szCs w:val="24"/>
+        </w:rPr>
+        <w:t>WndProc</w:t>
+      </w:r>
+      <w:proofErr w:type="spellEnd"/>
+      <w:r>
+        <w:rPr>
+          <w:rFonts w:ascii="Arial" w:hAnsi="Arial" w:cs="Arial"/>
+          <w:sz w:val="24"/>
+          <w:szCs w:val="24"/>
+        </w:rPr>
+        <w:t>, geschickt wird, muss in der Nachrichtenschleife folgende Funktion aufgerufen werden:</w:t>
+      </w:r>
+      <w:r>
+        <w:rPr>
+          <w:rFonts w:ascii="Arial" w:hAnsi="Arial" w:cs="Arial"/>
+          <w:sz w:val="24"/>
+          <w:szCs w:val="24"/>
+        </w:rPr>
+        <w:br/>
+      </w:r>
+      <w:r>
+        <w:rPr>
+          <w:rFonts w:ascii="Arial" w:hAnsi="Arial" w:cs="Arial"/>
+          <w:sz w:val="24"/>
+          <w:szCs w:val="24"/>
+        </w:rPr>
+        <w:tab/>
+      </w:r>
+      <w:r>
+        <w:rPr>
+          <w:rFonts w:ascii="Arial" w:hAnsi="Arial" w:cs="Arial"/>
+          <w:b/>
+          <w:sz w:val="24"/>
+          <w:szCs w:val="24"/>
+        </w:rPr>
+        <w:t xml:space="preserve">LRESULT WINAPI </w:t>
+      </w:r>
+      <w:proofErr w:type="spellStart"/>
+      <w:r>
+        <w:rPr>
+          <w:rFonts w:ascii="Arial" w:hAnsi="Arial" w:cs="Arial"/>
+          <w:b/>
+          <w:sz w:val="24"/>
+          <w:szCs w:val="24"/>
+        </w:rPr>
+        <w:t>DispatchMessage</w:t>
+      </w:r>
+      <w:proofErr w:type="spellEnd"/>
+      <w:r>
+        <w:rPr>
+          <w:rFonts w:ascii="Arial" w:hAnsi="Arial" w:cs="Arial"/>
+          <w:b/>
+          <w:sz w:val="24"/>
+          <w:szCs w:val="24"/>
+        </w:rPr>
+        <w:t>([…])</w:t>
+      </w:r>
+      <w:r>
+        <w:rPr>
+          <w:rFonts w:ascii="Arial" w:hAnsi="Arial" w:cs="Arial"/>
+          <w:b/>
+          <w:sz w:val="24"/>
+          <w:szCs w:val="24"/>
+        </w:rPr>
+        <w:br/>
+      </w:r>
+      <w:r>
+        <w:rPr>
+          <w:rFonts w:ascii="Arial" w:hAnsi="Arial" w:cs="Arial"/>
+          <w:sz w:val="24"/>
+          <w:szCs w:val="24"/>
+        </w:rPr>
+        <w:t xml:space="preserve">Diese Funktion macht nichts anderes als die Nachricht an die richtige </w:t>
+      </w:r>
+      <w:proofErr w:type="spellStart"/>
+      <w:r>
+        <w:rPr>
+          <w:rFonts w:ascii="Arial" w:hAnsi="Arial" w:cs="Arial"/>
+          <w:sz w:val="24"/>
+          <w:szCs w:val="24"/>
+        </w:rPr>
+        <w:t>WndProc</w:t>
+      </w:r>
+      <w:proofErr w:type="spellEnd"/>
+      <w:r>
+        <w:rPr>
+          <w:rFonts w:ascii="Arial" w:hAnsi="Arial" w:cs="Arial"/>
+          <w:sz w:val="24"/>
+          <w:szCs w:val="24"/>
+        </w:rPr>
+        <w:t xml:space="preserve"> Funktion weiter zu leiten.</w:t>
+      </w:r>
+    </w:p>
+    <w:p>
+      <w:pPr>
+        <w:rPr>
+          <w:rFonts w:ascii="Arial" w:hAnsi="Arial" w:cs="Arial"/>
+          <w:sz w:val="24"/>
+          <w:szCs w:val="24"/>
+        </w:rPr>
+      </w:pPr>
+      <w:r>
+        <w:rPr>
+          <w:rFonts w:ascii="Arial" w:hAnsi="Arial" w:cs="Arial"/>
+          <w:sz w:val="24"/>
+          <w:szCs w:val="24"/>
+        </w:rPr>
+        <w:t>Der Parameter ist:</w:t>
+      </w:r>
+    </w:p>
+    <w:p>
+      <w:pPr>
+        <w:rPr>
+          <w:rFonts w:ascii="Arial" w:hAnsi="Arial" w:cs="Arial"/>
+          <w:sz w:val="24"/>
+          <w:szCs w:val="24"/>
+        </w:rPr>
+      </w:pPr>
+      <w:r>
+        <w:rPr>
+          <w:rFonts w:ascii="Arial" w:hAnsi="Arial" w:cs="Arial"/>
+          <w:sz w:val="24"/>
+          <w:szCs w:val="24"/>
+        </w:rPr>
+        <w:tab/>
+      </w:r>
+      <w:proofErr w:type="spellStart"/>
+      <w:r>
+        <w:rPr>
+          <w:rFonts w:ascii="Arial" w:hAnsi="Arial" w:cs="Arial"/>
+          <w:b/>
+          <w:sz w:val="24"/>
+          <w:szCs w:val="24"/>
+        </w:rPr>
+        <w:t>const</w:t>
+      </w:r>
+      <w:proofErr w:type="spellEnd"/>
+      <w:r>
+        <w:rPr>
+          <w:rFonts w:ascii="Arial" w:hAnsi="Arial" w:cs="Arial"/>
+          <w:b/>
+          <w:sz w:val="24"/>
+          <w:szCs w:val="24"/>
+        </w:rPr>
+        <w:t xml:space="preserve"> MSG *: </w:t>
+      </w:r>
+      <w:r>
+        <w:rPr>
+          <w:rFonts w:ascii="Arial" w:hAnsi="Arial" w:cs="Arial"/>
+          <w:sz w:val="24"/>
+          <w:szCs w:val="24"/>
+        </w:rPr>
+        <w:t>Die Nachricht die weiter geleitet werden soll.</w:t>
+      </w:r>
+    </w:p>
+    <w:p>
+      <w:pPr>
+        <w:rPr>
+          <w:rFonts w:ascii="Arial" w:hAnsi="Arial" w:cs="Arial"/>
+          <w:sz w:val="24"/>
+          <w:szCs w:val="24"/>
+        </w:rPr>
+      </w:pPr>
+      <w:r>
+        <w:rPr>
+          <w:rFonts w:ascii="Arial" w:hAnsi="Arial" w:cs="Arial"/>
+          <w:sz w:val="24"/>
+          <w:szCs w:val="24"/>
+        </w:rPr>
+        <w:t xml:space="preserve">So muss dann einfach nur </w:t>
+      </w:r>
+      <w:proofErr w:type="spellStart"/>
+      <w:r>
+        <w:rPr>
+          <w:rFonts w:ascii="Arial" w:hAnsi="Arial" w:cs="Arial"/>
+          <w:sz w:val="24"/>
+          <w:szCs w:val="24"/>
+        </w:rPr>
+        <w:t>DispatchMessage</w:t>
+      </w:r>
+      <w:proofErr w:type="spellEnd"/>
+      <w:r>
+        <w:rPr>
+          <w:rFonts w:ascii="Arial" w:hAnsi="Arial" w:cs="Arial"/>
+          <w:sz w:val="24"/>
+          <w:szCs w:val="24"/>
+        </w:rPr>
+        <w:t>(&amp;</w:t>
+      </w:r>
+      <w:proofErr w:type="spellStart"/>
+      <w:r>
+        <w:rPr>
+          <w:rFonts w:ascii="Arial" w:hAnsi="Arial" w:cs="Arial"/>
+          <w:sz w:val="24"/>
+          <w:szCs w:val="24"/>
+        </w:rPr>
+        <w:t>msg</w:t>
+      </w:r>
+      <w:proofErr w:type="spellEnd"/>
+      <w:r>
+        <w:rPr>
+          <w:rFonts w:ascii="Arial" w:hAnsi="Arial" w:cs="Arial"/>
+          <w:sz w:val="24"/>
+          <w:szCs w:val="24"/>
+        </w:rPr>
+        <w:t xml:space="preserve">) in der Nachrichtenschleife aufgerufen werden damit die Nachrichten an die </w:t>
+      </w:r>
+      <w:proofErr w:type="spellStart"/>
+      <w:r>
+        <w:rPr>
+          <w:rFonts w:ascii="Arial" w:hAnsi="Arial" w:cs="Arial"/>
+          <w:sz w:val="24"/>
+          <w:szCs w:val="24"/>
+        </w:rPr>
+        <w:t>WndProc</w:t>
+      </w:r>
+      <w:proofErr w:type="spellEnd"/>
+      <w:r>
+        <w:rPr>
+          <w:rFonts w:ascii="Arial" w:hAnsi="Arial" w:cs="Arial"/>
+          <w:sz w:val="24"/>
+          <w:szCs w:val="24"/>
+        </w:rPr>
+        <w:t xml:space="preserve"> geschickt werden.</w:t>
+      </w:r>
+    </w:p>
+    <w:p>
+      <w:pPr>
+        <w:rPr>
+          <w:rFonts w:ascii="Arial" w:hAnsi="Arial" w:cs="Arial"/>
+          <w:sz w:val="24"/>
+          <w:szCs w:val="24"/>
+        </w:rPr>
+      </w:pPr>
+    </w:p>
+    <w:p>
+      <w:pPr>
+        <w:rPr>
+          <w:rFonts w:ascii="Arial" w:hAnsi="Arial" w:cs="Arial"/>
+          <w:sz w:val="24"/>
+          <w:szCs w:val="24"/>
+        </w:rPr>
+      </w:pPr>
+      <w:r>
+        <w:rPr>
+          <w:rFonts w:ascii="Arial" w:hAnsi="Arial" w:cs="Arial"/>
+          <w:b/>
+          <w:sz w:val="24"/>
+          <w:szCs w:val="24"/>
+        </w:rPr>
+        <w:t>Die Verarbeitung von Nachrichten:</w:t>
+      </w:r>
+    </w:p>
+    <w:p>
+      <w:pPr>
+        <w:rPr>
+          <w:rFonts w:ascii="Arial" w:hAnsi="Arial" w:cs="Arial"/>
+          <w:b/>
+          <w:sz w:val="24"/>
+          <w:szCs w:val="24"/>
+        </w:rPr>
+      </w:pPr>
+      <w:r>
+        <w:rPr>
+          <w:rFonts w:ascii="Arial" w:hAnsi="Arial" w:cs="Arial"/>
+          <w:sz w:val="24"/>
+          <w:szCs w:val="24"/>
+        </w:rPr>
+        <w:t xml:space="preserve">Diese </w:t>
+      </w:r>
+      <w:proofErr w:type="spellStart"/>
+      <w:r>
+        <w:rPr>
+          <w:rFonts w:ascii="Arial" w:hAnsi="Arial" w:cs="Arial"/>
+          <w:sz w:val="24"/>
+          <w:szCs w:val="24"/>
+        </w:rPr>
+        <w:t>WndProc</w:t>
+      </w:r>
+      <w:proofErr w:type="spellEnd"/>
+      <w:r>
+        <w:rPr>
+          <w:rFonts w:ascii="Arial" w:hAnsi="Arial" w:cs="Arial"/>
+          <w:sz w:val="24"/>
+          <w:szCs w:val="24"/>
+        </w:rPr>
+        <w:t xml:space="preserve"> ist eine spezielle Funktion zur Verarbeitung der Nachrichten. Diese Funktion muss genau wie die </w:t>
+      </w:r>
+      <w:proofErr w:type="spellStart"/>
+      <w:r>
+        <w:rPr>
+          <w:rFonts w:ascii="Arial" w:hAnsi="Arial" w:cs="Arial"/>
+          <w:sz w:val="24"/>
+          <w:szCs w:val="24"/>
+        </w:rPr>
+        <w:t>WinMain</w:t>
+      </w:r>
+      <w:proofErr w:type="spellEnd"/>
+      <w:r>
+        <w:rPr>
+          <w:rFonts w:ascii="Arial" w:hAnsi="Arial" w:cs="Arial"/>
+          <w:sz w:val="24"/>
+          <w:szCs w:val="24"/>
+        </w:rPr>
+        <w:t xml:space="preserve"> selbst geschrieben werden. Die Funktion muss folgenden Header haben:</w:t>
+      </w:r>
+      <w:r>
+        <w:rPr>
+          <w:rFonts w:ascii="Arial" w:hAnsi="Arial" w:cs="Arial"/>
+          <w:sz w:val="24"/>
+          <w:szCs w:val="24"/>
+        </w:rPr>
+        <w:br/>
+      </w:r>
+      <w:r>
+        <w:rPr>
+          <w:rFonts w:ascii="Arial" w:hAnsi="Arial" w:cs="Arial"/>
+          <w:sz w:val="24"/>
+          <w:szCs w:val="24"/>
+        </w:rPr>
+        <w:tab/>
+      </w:r>
+      <w:r>
+        <w:rPr>
+          <w:rFonts w:ascii="Arial" w:hAnsi="Arial" w:cs="Arial"/>
+          <w:b/>
+          <w:sz w:val="24"/>
+          <w:szCs w:val="24"/>
+        </w:rPr>
+        <w:t xml:space="preserve">LRESULT CALLBACK </w:t>
+      </w:r>
+      <w:proofErr w:type="spellStart"/>
+      <w:r>
+        <w:rPr>
+          <w:rFonts w:ascii="Arial" w:hAnsi="Arial" w:cs="Arial"/>
+          <w:b/>
+          <w:sz w:val="24"/>
+          <w:szCs w:val="24"/>
+        </w:rPr>
+        <w:t>WndProc</w:t>
+      </w:r>
+      <w:proofErr w:type="spellEnd"/>
+      <w:r>
+        <w:rPr>
+          <w:rFonts w:ascii="Arial" w:hAnsi="Arial" w:cs="Arial"/>
+          <w:b/>
+          <w:sz w:val="24"/>
+          <w:szCs w:val="24"/>
+        </w:rPr>
+        <w:t>([…])</w:t>
+      </w:r>
+    </w:p>
+    <w:p>
+      <w:pPr>
+        <w:rPr>
+          <w:rFonts w:ascii="Arial" w:hAnsi="Arial" w:cs="Arial"/>
+          <w:sz w:val="24"/>
+          <w:szCs w:val="24"/>
+        </w:rPr>
+      </w:pPr>
+      <w:r>
+        <w:rPr>
+          <w:rFonts w:ascii="Arial" w:hAnsi="Arial" w:cs="Arial"/>
+          <w:sz w:val="24"/>
+          <w:szCs w:val="24"/>
+        </w:rPr>
+        <w:t>Die Parameter hier sind:</w:t>
+      </w:r>
+    </w:p>
+    <w:p>
+      <w:pPr>
+        <w:rPr>
+          <w:rFonts w:ascii="Arial" w:hAnsi="Arial" w:cs="Arial"/>
+          <w:sz w:val="24"/>
+          <w:szCs w:val="24"/>
+        </w:rPr>
+      </w:pPr>
+      <w:r>
+        <w:rPr>
+          <w:rFonts w:ascii="Arial" w:hAnsi="Arial" w:cs="Arial"/>
+          <w:sz w:val="24"/>
+          <w:szCs w:val="24"/>
+        </w:rPr>
+        <w:tab/>
+      </w:r>
+      <w:r>
+        <w:rPr>
+          <w:rFonts w:ascii="Arial" w:hAnsi="Arial" w:cs="Arial"/>
+          <w:b/>
+          <w:sz w:val="24"/>
+          <w:szCs w:val="24"/>
+        </w:rPr>
+        <w:t xml:space="preserve">HWND: </w:t>
+      </w:r>
+      <w:r>
+        <w:rPr>
+          <w:rFonts w:ascii="Arial" w:hAnsi="Arial" w:cs="Arial"/>
+          <w:sz w:val="24"/>
+          <w:szCs w:val="24"/>
+        </w:rPr>
+        <w:t>Das ist ein Handle zum geöffneten Fenster. Also zu dem</w:t>
+      </w:r>
+      <w:r>
+        <w:rPr>
+          <w:rFonts w:ascii="Arial" w:hAnsi="Arial" w:cs="Arial"/>
+          <w:sz w:val="24"/>
+          <w:szCs w:val="24"/>
+        </w:rPr>
+        <w:br/>
+      </w:r>
+      <w:r>
+        <w:rPr>
+          <w:rFonts w:ascii="Arial" w:hAnsi="Arial" w:cs="Arial"/>
+          <w:sz w:val="24"/>
+          <w:szCs w:val="24"/>
+        </w:rPr>
+        <w:tab/>
+      </w:r>
+      <w:r>
+        <w:rPr>
+          <w:rFonts w:ascii="Arial" w:hAnsi="Arial" w:cs="Arial"/>
+          <w:sz w:val="24"/>
+          <w:szCs w:val="24"/>
+        </w:rPr>
+        <w:tab/>
+        <w:t xml:space="preserve">Fenster welches die </w:t>
+      </w:r>
+      <w:proofErr w:type="spellStart"/>
+      <w:r>
+        <w:rPr>
+          <w:rFonts w:ascii="Arial" w:hAnsi="Arial" w:cs="Arial"/>
+          <w:sz w:val="24"/>
+          <w:szCs w:val="24"/>
+        </w:rPr>
+        <w:t>WndProc</w:t>
+      </w:r>
+      <w:proofErr w:type="spellEnd"/>
+      <w:r>
+        <w:rPr>
+          <w:rFonts w:ascii="Arial" w:hAnsi="Arial" w:cs="Arial"/>
+          <w:sz w:val="24"/>
+          <w:szCs w:val="24"/>
+        </w:rPr>
+        <w:t xml:space="preserve"> </w:t>
+      </w:r>
+      <w:proofErr w:type="spellStart"/>
+      <w:r>
+        <w:rPr>
+          <w:rFonts w:ascii="Arial" w:hAnsi="Arial" w:cs="Arial"/>
+          <w:sz w:val="24"/>
+          <w:szCs w:val="24"/>
+        </w:rPr>
+        <w:t>enthällt</w:t>
+      </w:r>
+      <w:proofErr w:type="spellEnd"/>
+      <w:r>
+        <w:rPr>
+          <w:rFonts w:ascii="Arial" w:hAnsi="Arial" w:cs="Arial"/>
+          <w:sz w:val="24"/>
+          <w:szCs w:val="24"/>
+        </w:rPr>
+        <w:t>.</w:t>
+      </w:r>
+    </w:p>
+    <w:p>
+      <w:pPr>
+        <w:rPr>
+          <w:rFonts w:ascii="Arial" w:hAnsi="Arial" w:cs="Arial"/>
+          <w:sz w:val="24"/>
+          <w:szCs w:val="24"/>
+        </w:rPr>
+      </w:pPr>
+      <w:r>
+        <w:rPr>
+          <w:rFonts w:ascii="Arial" w:hAnsi="Arial" w:cs="Arial"/>
+          <w:sz w:val="24"/>
+          <w:szCs w:val="24"/>
+        </w:rPr>
+        <w:tab/>
+      </w:r>
+      <w:r>
+        <w:rPr>
+          <w:rFonts w:ascii="Arial" w:hAnsi="Arial" w:cs="Arial"/>
+          <w:b/>
+          <w:sz w:val="24"/>
+          <w:szCs w:val="24"/>
+        </w:rPr>
+        <w:t xml:space="preserve">UINT: </w:t>
+      </w:r>
+      <w:r>
+        <w:rPr>
+          <w:rFonts w:ascii="Arial" w:hAnsi="Arial" w:cs="Arial"/>
+          <w:sz w:val="24"/>
+          <w:szCs w:val="24"/>
+        </w:rPr>
+        <w:t>Die Nachricht die geschickt wurde.</w:t>
+      </w:r>
+    </w:p>
+    <w:p>
+      <w:pPr>
+        <w:rPr>
+          <w:rFonts w:ascii="Arial" w:hAnsi="Arial" w:cs="Arial"/>
+          <w:sz w:val="24"/>
+          <w:szCs w:val="24"/>
+        </w:rPr>
+      </w:pPr>
+      <w:r>
+        <w:rPr>
+          <w:rFonts w:ascii="Arial" w:hAnsi="Arial" w:cs="Arial"/>
+          <w:sz w:val="24"/>
+          <w:szCs w:val="24"/>
+        </w:rPr>
+        <w:tab/>
+      </w:r>
+      <w:r>
+        <w:rPr>
+          <w:rFonts w:ascii="Arial" w:hAnsi="Arial" w:cs="Arial"/>
+          <w:b/>
+          <w:sz w:val="24"/>
+          <w:szCs w:val="24"/>
+        </w:rPr>
+        <w:t xml:space="preserve">WPARAM: </w:t>
+      </w:r>
+      <w:r>
+        <w:rPr>
+          <w:rFonts w:ascii="Arial" w:hAnsi="Arial" w:cs="Arial"/>
+          <w:sz w:val="24"/>
+          <w:szCs w:val="24"/>
+        </w:rPr>
+        <w:t>Der WPARAM mit dem zusätzliche Informationen zur Nachricht</w:t>
+      </w:r>
+      <w:r>
+        <w:rPr>
+          <w:rFonts w:ascii="Arial" w:hAnsi="Arial" w:cs="Arial"/>
+          <w:sz w:val="24"/>
+          <w:szCs w:val="24"/>
+        </w:rPr>
+        <w:br/>
+      </w:r>
+      <w:r>
+        <w:rPr>
+          <w:rFonts w:ascii="Arial" w:hAnsi="Arial" w:cs="Arial"/>
+          <w:sz w:val="24"/>
+          <w:szCs w:val="24"/>
+        </w:rPr>
+        <w:tab/>
+      </w:r>
+      <w:r>
+        <w:rPr>
+          <w:rFonts w:ascii="Arial" w:hAnsi="Arial" w:cs="Arial"/>
+          <w:sz w:val="24"/>
+          <w:szCs w:val="24"/>
+        </w:rPr>
+        <w:tab/>
+        <w:t>mitgegeben werden.</w:t>
+      </w:r>
+    </w:p>
+    <w:p>
+      <w:pPr>
+        <w:ind w:left="708"/>
+        <w:rPr>
+          <w:rFonts w:ascii="Arial" w:hAnsi="Arial" w:cs="Arial"/>
+          <w:sz w:val="24"/>
+          <w:szCs w:val="24"/>
+        </w:rPr>
+      </w:pPr>
+      <w:r>
+        <w:rPr>
+          <w:rFonts w:ascii="Arial" w:hAnsi="Arial" w:cs="Arial"/>
+          <w:b/>
+          <w:sz w:val="24"/>
+          <w:szCs w:val="24"/>
+        </w:rPr>
+        <w:t xml:space="preserve">LPARAM: </w:t>
+      </w:r>
+      <w:r>
+        <w:rPr>
+          <w:rFonts w:ascii="Arial" w:hAnsi="Arial" w:cs="Arial"/>
+          <w:sz w:val="24"/>
+          <w:szCs w:val="24"/>
+        </w:rPr>
+        <w:t>Der LPARAM mit dem zusätzliche Informationen zur Nachricht</w:t>
+      </w:r>
+      <w:r>
+        <w:rPr>
+          <w:rFonts w:ascii="Arial" w:hAnsi="Arial" w:cs="Arial"/>
+          <w:sz w:val="24"/>
+          <w:szCs w:val="24"/>
+        </w:rPr>
+        <w:br/>
+      </w:r>
+      <w:r>
+        <w:rPr>
+          <w:rFonts w:ascii="Arial" w:hAnsi="Arial" w:cs="Arial"/>
+          <w:sz w:val="24"/>
+          <w:szCs w:val="24"/>
+        </w:rPr>
+        <w:tab/>
+        <w:t>mitgegeben werden.</w:t>
+      </w:r>
+    </w:p>
+    <w:p>
+      <w:pPr>
+        <w:ind w:left="708"/>
+        <w:rPr>
+          <w:rFonts w:ascii="Arial" w:hAnsi="Arial" w:cs="Arial"/>
+          <w:sz w:val="24"/>
+          <w:szCs w:val="24"/>
+        </w:rPr>
+      </w:pPr>
+      <w:r>
+        <w:rPr>
+          <w:rFonts w:ascii="Arial" w:hAnsi="Arial" w:cs="Arial"/>
+          <w:sz w:val="24"/>
+          <w:szCs w:val="24"/>
+        </w:rPr>
+        <w:t>Der WPARAM und LPARAM werden von verschiedenen Nachrichtentypen</w:t>
+      </w:r>
+      <w:r>
+        <w:rPr>
+          <w:rFonts w:ascii="Arial" w:hAnsi="Arial" w:cs="Arial"/>
+          <w:sz w:val="24"/>
+          <w:szCs w:val="24"/>
+        </w:rPr>
+        <w:br/>
+        <w:t>verwendet um zusätzliche Informationen, wie zum Beispiel welche niedere Nachricht aufgerufen wurde oder welches Element im Fenster die Nachricht ausgelöst hat, mit zu geben.</w:t>
+      </w:r>
+    </w:p>
+    <w:p>
+      <w:pPr>
+        <w:rPr>
+          <w:rFonts w:ascii="Arial" w:hAnsi="Arial" w:cs="Arial"/>
+          <w:sz w:val="24"/>
+          <w:szCs w:val="24"/>
+        </w:rPr>
+      </w:pPr>
+      <w:r>
+        <w:rPr>
+          <w:rFonts w:ascii="Arial" w:hAnsi="Arial" w:cs="Arial"/>
+          <w:sz w:val="24"/>
+          <w:szCs w:val="24"/>
+        </w:rPr>
         <w:lastRenderedPageBreak/>
-        <w:t>Jede Nachricht hat einen Zahlenwert. Mit Hilfe der beiden Filterwerte kann man angeben in welchem Zahlenbereich sich die Nachrichten befinden müssen.</w:t>
-      </w:r>
-    </w:p>
-    <w:p>
-      <w:pPr>
-        <w:rPr>
-          <w:rFonts w:ascii="Arial" w:hAnsi="Arial" w:cs="Arial"/>
-          <w:sz w:val="24"/>
-          <w:szCs w:val="24"/>
-        </w:rPr>
-      </w:pPr>
-      <w:r>
-        <w:rPr>
-          <w:rFonts w:ascii="Arial" w:hAnsi="Arial" w:cs="Arial"/>
-          <w:sz w:val="24"/>
-          <w:szCs w:val="24"/>
-        </w:rPr>
-        <w:t>So kann man mit dieser Funktion bestimmte Nachrichtengruppen oder sogar nur eine Art von Nachricht akzeptieren.</w:t>
-      </w:r>
-    </w:p>
-    <w:p>
-      <w:pPr>
-        <w:rPr>
-          <w:rFonts w:ascii="Arial" w:hAnsi="Arial" w:cs="Arial"/>
-          <w:b/>
-          <w:sz w:val="24"/>
-          <w:szCs w:val="24"/>
-        </w:rPr>
-      </w:pPr>
-      <w:r>
-        <w:rPr>
-          <w:rFonts w:ascii="Arial" w:hAnsi="Arial" w:cs="Arial"/>
-          <w:b/>
-          <w:sz w:val="24"/>
-          <w:szCs w:val="24"/>
-        </w:rPr>
-        <w:t>Das Weiterleiten von Nachrichten:</w:t>
-      </w:r>
-    </w:p>
-    <w:p>
-      <w:pPr>
-        <w:rPr>
-          <w:rFonts w:ascii="Arial" w:hAnsi="Arial" w:cs="Arial"/>
-          <w:sz w:val="24"/>
-          <w:szCs w:val="24"/>
-        </w:rPr>
-      </w:pPr>
-      <w:r>
-        <w:rPr>
-          <w:rFonts w:ascii="Arial" w:hAnsi="Arial" w:cs="Arial"/>
-          <w:sz w:val="24"/>
-          <w:szCs w:val="24"/>
-        </w:rPr>
-        <w:t xml:space="preserve">Damit die Nachrichten in der Schleife an die </w:t>
-      </w:r>
-      <w:r>
-        <w:rPr>
-          <w:rFonts w:ascii="Arial" w:hAnsi="Arial" w:cs="Arial"/>
-          <w:sz w:val="24"/>
-          <w:szCs w:val="24"/>
-        </w:rPr>
-        <w:t xml:space="preserve">richtige Stelle, also an die </w:t>
-      </w:r>
-      <w:proofErr w:type="spellStart"/>
-      <w:r>
-        <w:rPr>
-          <w:rFonts w:ascii="Arial" w:hAnsi="Arial" w:cs="Arial"/>
-          <w:sz w:val="24"/>
-          <w:szCs w:val="24"/>
-        </w:rPr>
-        <w:t>WndProc</w:t>
-      </w:r>
-      <w:proofErr w:type="spellEnd"/>
-      <w:r>
-        <w:rPr>
-          <w:rFonts w:ascii="Arial" w:hAnsi="Arial" w:cs="Arial"/>
-          <w:sz w:val="24"/>
-          <w:szCs w:val="24"/>
-        </w:rPr>
-        <w:t>, geschickt wird, muss in der Nachrichtenschleife folgende Funktion aufgerufen werden:</w:t>
-      </w:r>
-      <w:r>
-        <w:rPr>
-          <w:rFonts w:ascii="Arial" w:hAnsi="Arial" w:cs="Arial"/>
-          <w:sz w:val="24"/>
-          <w:szCs w:val="24"/>
-        </w:rPr>
-        <w:br/>
-      </w:r>
-      <w:r>
-        <w:rPr>
-          <w:rFonts w:ascii="Arial" w:hAnsi="Arial" w:cs="Arial"/>
-          <w:sz w:val="24"/>
-          <w:szCs w:val="24"/>
-        </w:rPr>
-        <w:tab/>
-      </w:r>
-      <w:r>
-        <w:rPr>
-          <w:rFonts w:ascii="Arial" w:hAnsi="Arial" w:cs="Arial"/>
-          <w:b/>
-          <w:sz w:val="24"/>
-          <w:szCs w:val="24"/>
-        </w:rPr>
-        <w:t xml:space="preserve">LRESULT WINAPI </w:t>
-      </w:r>
-      <w:proofErr w:type="spellStart"/>
-      <w:r>
-        <w:rPr>
-          <w:rFonts w:ascii="Arial" w:hAnsi="Arial" w:cs="Arial"/>
-          <w:b/>
-          <w:sz w:val="24"/>
-          <w:szCs w:val="24"/>
-        </w:rPr>
-        <w:t>DispatchMessage</w:t>
-      </w:r>
-      <w:proofErr w:type="spellEnd"/>
-      <w:r>
-        <w:rPr>
-          <w:rFonts w:ascii="Arial" w:hAnsi="Arial" w:cs="Arial"/>
-          <w:b/>
-          <w:sz w:val="24"/>
-          <w:szCs w:val="24"/>
-        </w:rPr>
-        <w:t>([…])</w:t>
-      </w:r>
-      <w:r>
-        <w:rPr>
-          <w:rFonts w:ascii="Arial" w:hAnsi="Arial" w:cs="Arial"/>
-          <w:b/>
-          <w:sz w:val="24"/>
-          <w:szCs w:val="24"/>
-        </w:rPr>
-        <w:br/>
-      </w:r>
-      <w:r>
-        <w:rPr>
-          <w:rFonts w:ascii="Arial" w:hAnsi="Arial" w:cs="Arial"/>
-          <w:sz w:val="24"/>
-          <w:szCs w:val="24"/>
-        </w:rPr>
-        <w:t xml:space="preserve">Diese Funktion macht nichts anderes als die Nachricht an die richtige </w:t>
-      </w:r>
-      <w:proofErr w:type="spellStart"/>
-      <w:r>
-        <w:rPr>
-          <w:rFonts w:ascii="Arial" w:hAnsi="Arial" w:cs="Arial"/>
-          <w:sz w:val="24"/>
-          <w:szCs w:val="24"/>
-        </w:rPr>
-        <w:t>WndProc</w:t>
-      </w:r>
-      <w:proofErr w:type="spellEnd"/>
-      <w:r>
-        <w:rPr>
-          <w:rFonts w:ascii="Arial" w:hAnsi="Arial" w:cs="Arial"/>
-          <w:sz w:val="24"/>
-          <w:szCs w:val="24"/>
-        </w:rPr>
-        <w:t xml:space="preserve"> Funktion weiter zu leiten.</w:t>
-      </w:r>
-    </w:p>
-    <w:p>
-      <w:pPr>
-        <w:rPr>
-          <w:rFonts w:ascii="Arial" w:hAnsi="Arial" w:cs="Arial"/>
-          <w:sz w:val="24"/>
-          <w:szCs w:val="24"/>
-        </w:rPr>
-      </w:pPr>
-      <w:r>
-        <w:rPr>
-          <w:rFonts w:ascii="Arial" w:hAnsi="Arial" w:cs="Arial"/>
-          <w:sz w:val="24"/>
-          <w:szCs w:val="24"/>
-        </w:rPr>
-        <w:t>Der Parameter ist:</w:t>
-      </w:r>
-    </w:p>
-    <w:p>
-      <w:pPr>
-        <w:rPr>
-          <w:rFonts w:ascii="Arial" w:hAnsi="Arial" w:cs="Arial"/>
-          <w:sz w:val="24"/>
-          <w:szCs w:val="24"/>
-        </w:rPr>
-      </w:pPr>
-      <w:r>
-        <w:rPr>
-          <w:rFonts w:ascii="Arial" w:hAnsi="Arial" w:cs="Arial"/>
-          <w:sz w:val="24"/>
-          <w:szCs w:val="24"/>
-        </w:rPr>
-        <w:tab/>
-      </w:r>
-      <w:proofErr w:type="spellStart"/>
-      <w:r>
-        <w:rPr>
-          <w:rFonts w:ascii="Arial" w:hAnsi="Arial" w:cs="Arial"/>
-          <w:b/>
-          <w:sz w:val="24"/>
-          <w:szCs w:val="24"/>
-        </w:rPr>
-        <w:t>const</w:t>
-      </w:r>
-      <w:proofErr w:type="spellEnd"/>
-      <w:r>
-        <w:rPr>
-          <w:rFonts w:ascii="Arial" w:hAnsi="Arial" w:cs="Arial"/>
-          <w:b/>
-          <w:sz w:val="24"/>
-          <w:szCs w:val="24"/>
-        </w:rPr>
-        <w:t xml:space="preserve"> MSG *: </w:t>
-      </w:r>
-      <w:r>
-        <w:rPr>
-          <w:rFonts w:ascii="Arial" w:hAnsi="Arial" w:cs="Arial"/>
-          <w:sz w:val="24"/>
-          <w:szCs w:val="24"/>
-        </w:rPr>
-        <w:t>Die Nachricht die weiter geleitet werden soll.</w:t>
-      </w:r>
-    </w:p>
-    <w:p>
-      <w:pPr>
-        <w:rPr>
-          <w:rFonts w:ascii="Arial" w:hAnsi="Arial" w:cs="Arial"/>
-          <w:sz w:val="24"/>
-          <w:szCs w:val="24"/>
-        </w:rPr>
-      </w:pPr>
-      <w:r>
-        <w:rPr>
-          <w:rFonts w:ascii="Arial" w:hAnsi="Arial" w:cs="Arial"/>
-          <w:sz w:val="24"/>
-          <w:szCs w:val="24"/>
-        </w:rPr>
-        <w:t xml:space="preserve">So muss dann einfach nur </w:t>
-      </w:r>
-      <w:proofErr w:type="spellStart"/>
-      <w:r>
-        <w:rPr>
-          <w:rFonts w:ascii="Arial" w:hAnsi="Arial" w:cs="Arial"/>
-          <w:sz w:val="24"/>
-          <w:szCs w:val="24"/>
-        </w:rPr>
-        <w:t>DispatchMessage</w:t>
-      </w:r>
-      <w:proofErr w:type="spellEnd"/>
-      <w:r>
-        <w:rPr>
-          <w:rFonts w:ascii="Arial" w:hAnsi="Arial" w:cs="Arial"/>
-          <w:sz w:val="24"/>
-          <w:szCs w:val="24"/>
-        </w:rPr>
-        <w:t>(&amp;</w:t>
-      </w:r>
-      <w:proofErr w:type="spellStart"/>
-      <w:r>
-        <w:rPr>
-          <w:rFonts w:ascii="Arial" w:hAnsi="Arial" w:cs="Arial"/>
-          <w:sz w:val="24"/>
-          <w:szCs w:val="24"/>
-        </w:rPr>
-        <w:t>msg</w:t>
-      </w:r>
-      <w:proofErr w:type="spellEnd"/>
-      <w:r>
-        <w:rPr>
-          <w:rFonts w:ascii="Arial" w:hAnsi="Arial" w:cs="Arial"/>
-          <w:sz w:val="24"/>
-          <w:szCs w:val="24"/>
-        </w:rPr>
-        <w:t xml:space="preserve">) in der Nachrichtenschleife aufgerufen werden damit die Nachrichten an die </w:t>
-      </w:r>
-      <w:proofErr w:type="spellStart"/>
-      <w:r>
-        <w:rPr>
-          <w:rFonts w:ascii="Arial" w:hAnsi="Arial" w:cs="Arial"/>
-          <w:sz w:val="24"/>
-          <w:szCs w:val="24"/>
-        </w:rPr>
-        <w:t>WndProc</w:t>
-      </w:r>
-      <w:proofErr w:type="spellEnd"/>
-      <w:r>
-        <w:rPr>
-          <w:rFonts w:ascii="Arial" w:hAnsi="Arial" w:cs="Arial"/>
-          <w:sz w:val="24"/>
-          <w:szCs w:val="24"/>
-        </w:rPr>
-        <w:t xml:space="preserve"> geschickt werden.</w:t>
-      </w:r>
-    </w:p>
-    <w:p>
-      <w:pPr>
-        <w:rPr>
-          <w:rFonts w:ascii="Arial" w:hAnsi="Arial" w:cs="Arial"/>
-          <w:sz w:val="24"/>
-          <w:szCs w:val="24"/>
-        </w:rPr>
-      </w:pPr>
-    </w:p>
-    <w:p>
-      <w:pPr>
-        <w:rPr>
-          <w:rFonts w:ascii="Arial" w:hAnsi="Arial" w:cs="Arial"/>
-          <w:sz w:val="24"/>
-          <w:szCs w:val="24"/>
-        </w:rPr>
-      </w:pPr>
-      <w:r>
-        <w:rPr>
-          <w:rFonts w:ascii="Arial" w:hAnsi="Arial" w:cs="Arial"/>
-          <w:b/>
-          <w:sz w:val="24"/>
-          <w:szCs w:val="24"/>
-        </w:rPr>
-        <w:t>Die Verarbeitung von Nachrichten:</w:t>
-      </w:r>
-    </w:p>
-    <w:p>
-      <w:pPr>
-        <w:rPr>
-          <w:rFonts w:ascii="Arial" w:hAnsi="Arial" w:cs="Arial"/>
-          <w:b/>
-          <w:sz w:val="24"/>
-          <w:szCs w:val="24"/>
-        </w:rPr>
-      </w:pPr>
-      <w:r>
-        <w:rPr>
-          <w:rFonts w:ascii="Arial" w:hAnsi="Arial" w:cs="Arial"/>
-          <w:sz w:val="24"/>
-          <w:szCs w:val="24"/>
-        </w:rPr>
-        <w:t xml:space="preserve">Diese </w:t>
-      </w:r>
-      <w:proofErr w:type="spellStart"/>
-      <w:r>
-        <w:rPr>
-          <w:rFonts w:ascii="Arial" w:hAnsi="Arial" w:cs="Arial"/>
-          <w:sz w:val="24"/>
-          <w:szCs w:val="24"/>
-        </w:rPr>
-        <w:t>WndProc</w:t>
-      </w:r>
-      <w:proofErr w:type="spellEnd"/>
-      <w:r>
-        <w:rPr>
-          <w:rFonts w:ascii="Arial" w:hAnsi="Arial" w:cs="Arial"/>
-          <w:sz w:val="24"/>
-          <w:szCs w:val="24"/>
-        </w:rPr>
-        <w:t xml:space="preserve"> ist eine spezielle Funktion zur Verarbeitung der Nachrichten. Diese Funktion muss genau wie die </w:t>
-      </w:r>
-      <w:proofErr w:type="spellStart"/>
-      <w:r>
-        <w:rPr>
-          <w:rFonts w:ascii="Arial" w:hAnsi="Arial" w:cs="Arial"/>
-          <w:sz w:val="24"/>
-          <w:szCs w:val="24"/>
-        </w:rPr>
-        <w:t>WinMain</w:t>
-      </w:r>
-      <w:proofErr w:type="spellEnd"/>
-      <w:r>
-        <w:rPr>
-          <w:rFonts w:ascii="Arial" w:hAnsi="Arial" w:cs="Arial"/>
-          <w:sz w:val="24"/>
-          <w:szCs w:val="24"/>
-        </w:rPr>
-        <w:t xml:space="preserve"> selbst geschrieben werden. Die Funktion muss folgenden Header haben:</w:t>
-      </w:r>
-      <w:r>
-        <w:rPr>
-          <w:rFonts w:ascii="Arial" w:hAnsi="Arial" w:cs="Arial"/>
-          <w:sz w:val="24"/>
-          <w:szCs w:val="24"/>
-        </w:rPr>
-        <w:br/>
-      </w:r>
-      <w:r>
-        <w:rPr>
-          <w:rFonts w:ascii="Arial" w:hAnsi="Arial" w:cs="Arial"/>
-          <w:sz w:val="24"/>
-          <w:szCs w:val="24"/>
-        </w:rPr>
-        <w:tab/>
-      </w:r>
-      <w:r>
-        <w:rPr>
-          <w:rFonts w:ascii="Arial" w:hAnsi="Arial" w:cs="Arial"/>
-          <w:b/>
-          <w:sz w:val="24"/>
-          <w:szCs w:val="24"/>
-        </w:rPr>
-        <w:t xml:space="preserve">LRESULT CALLBACK </w:t>
-      </w:r>
-      <w:proofErr w:type="spellStart"/>
-      <w:r>
-        <w:rPr>
-          <w:rFonts w:ascii="Arial" w:hAnsi="Arial" w:cs="Arial"/>
-          <w:b/>
-          <w:sz w:val="24"/>
-          <w:szCs w:val="24"/>
-        </w:rPr>
-        <w:t>WndProc</w:t>
-      </w:r>
-      <w:proofErr w:type="spellEnd"/>
-      <w:r>
-        <w:rPr>
-          <w:rFonts w:ascii="Arial" w:hAnsi="Arial" w:cs="Arial"/>
-          <w:b/>
-          <w:sz w:val="24"/>
-          <w:szCs w:val="24"/>
-        </w:rPr>
-        <w:t>([…])</w:t>
-      </w:r>
-    </w:p>
-    <w:p>
-      <w:pPr>
-        <w:rPr>
-          <w:rFonts w:ascii="Arial" w:hAnsi="Arial" w:cs="Arial"/>
-          <w:sz w:val="24"/>
-          <w:szCs w:val="24"/>
-        </w:rPr>
-      </w:pPr>
-      <w:r>
-        <w:rPr>
-          <w:rFonts w:ascii="Arial" w:hAnsi="Arial" w:cs="Arial"/>
-          <w:sz w:val="24"/>
-          <w:szCs w:val="24"/>
-        </w:rPr>
-        <w:t>Die Parameter hier sind:</w:t>
-      </w:r>
-    </w:p>
-    <w:p>
-      <w:pPr>
-        <w:rPr>
-          <w:rFonts w:ascii="Arial" w:hAnsi="Arial" w:cs="Arial"/>
-          <w:sz w:val="24"/>
-          <w:szCs w:val="24"/>
-        </w:rPr>
-      </w:pPr>
-      <w:r>
-        <w:rPr>
-          <w:rFonts w:ascii="Arial" w:hAnsi="Arial" w:cs="Arial"/>
-          <w:sz w:val="24"/>
-          <w:szCs w:val="24"/>
-        </w:rPr>
-        <w:tab/>
-      </w:r>
-      <w:r>
-        <w:rPr>
-          <w:rFonts w:ascii="Arial" w:hAnsi="Arial" w:cs="Arial"/>
-          <w:b/>
-          <w:sz w:val="24"/>
-          <w:szCs w:val="24"/>
-        </w:rPr>
-        <w:t xml:space="preserve">HWND: </w:t>
-      </w:r>
-      <w:r>
-        <w:rPr>
-          <w:rFonts w:ascii="Arial" w:hAnsi="Arial" w:cs="Arial"/>
-          <w:sz w:val="24"/>
-          <w:szCs w:val="24"/>
-        </w:rPr>
-        <w:t>Das ist ein Handle zum geöffneten Fenster. Also zu dem</w:t>
-      </w:r>
-      <w:r>
-        <w:rPr>
-          <w:rFonts w:ascii="Arial" w:hAnsi="Arial" w:cs="Arial"/>
-          <w:sz w:val="24"/>
-          <w:szCs w:val="24"/>
-        </w:rPr>
-        <w:br/>
-      </w:r>
-      <w:r>
-        <w:rPr>
-          <w:rFonts w:ascii="Arial" w:hAnsi="Arial" w:cs="Arial"/>
-          <w:sz w:val="24"/>
-          <w:szCs w:val="24"/>
-        </w:rPr>
-        <w:tab/>
-      </w:r>
-      <w:r>
-        <w:rPr>
-          <w:rFonts w:ascii="Arial" w:hAnsi="Arial" w:cs="Arial"/>
-          <w:sz w:val="24"/>
-          <w:szCs w:val="24"/>
-        </w:rPr>
-        <w:tab/>
-        <w:t xml:space="preserve">Fenster welches die </w:t>
-      </w:r>
-      <w:proofErr w:type="spellStart"/>
-      <w:r>
-        <w:rPr>
-          <w:rFonts w:ascii="Arial" w:hAnsi="Arial" w:cs="Arial"/>
-          <w:sz w:val="24"/>
-          <w:szCs w:val="24"/>
-        </w:rPr>
-        <w:t>WndProc</w:t>
-      </w:r>
-      <w:proofErr w:type="spellEnd"/>
-      <w:r>
-        <w:rPr>
-          <w:rFonts w:ascii="Arial" w:hAnsi="Arial" w:cs="Arial"/>
-          <w:sz w:val="24"/>
-          <w:szCs w:val="24"/>
-        </w:rPr>
-        <w:t xml:space="preserve"> </w:t>
-      </w:r>
-      <w:proofErr w:type="spellStart"/>
-      <w:r>
-        <w:rPr>
-          <w:rFonts w:ascii="Arial" w:hAnsi="Arial" w:cs="Arial"/>
-          <w:sz w:val="24"/>
-          <w:szCs w:val="24"/>
-        </w:rPr>
-        <w:t>enthällt</w:t>
-      </w:r>
-      <w:proofErr w:type="spellEnd"/>
-      <w:r>
-        <w:rPr>
-          <w:rFonts w:ascii="Arial" w:hAnsi="Arial" w:cs="Arial"/>
-          <w:sz w:val="24"/>
-          <w:szCs w:val="24"/>
-        </w:rPr>
-        <w:t>.</w:t>
-      </w:r>
-    </w:p>
-    <w:p>
-      <w:pPr>
-        <w:rPr>
-          <w:rFonts w:ascii="Arial" w:hAnsi="Arial" w:cs="Arial"/>
-          <w:sz w:val="24"/>
-          <w:szCs w:val="24"/>
-        </w:rPr>
-      </w:pPr>
-      <w:r>
-        <w:rPr>
-          <w:rFonts w:ascii="Arial" w:hAnsi="Arial" w:cs="Arial"/>
-          <w:sz w:val="24"/>
-          <w:szCs w:val="24"/>
-        </w:rPr>
-        <w:tab/>
-      </w:r>
-      <w:r>
-        <w:rPr>
-          <w:rFonts w:ascii="Arial" w:hAnsi="Arial" w:cs="Arial"/>
-          <w:b/>
-          <w:sz w:val="24"/>
-          <w:szCs w:val="24"/>
-        </w:rPr>
-        <w:t xml:space="preserve">UINT: </w:t>
-      </w:r>
-      <w:r>
-        <w:rPr>
-          <w:rFonts w:ascii="Arial" w:hAnsi="Arial" w:cs="Arial"/>
-          <w:sz w:val="24"/>
-          <w:szCs w:val="24"/>
-        </w:rPr>
-        <w:t>Die Nachricht die geschickt wurde.</w:t>
-      </w:r>
-    </w:p>
-    <w:p>
-      <w:pPr>
-        <w:rPr>
-          <w:rFonts w:ascii="Arial" w:hAnsi="Arial" w:cs="Arial"/>
-          <w:sz w:val="24"/>
-          <w:szCs w:val="24"/>
-        </w:rPr>
-      </w:pPr>
-      <w:r>
-        <w:rPr>
-          <w:rFonts w:ascii="Arial" w:hAnsi="Arial" w:cs="Arial"/>
-          <w:sz w:val="24"/>
-          <w:szCs w:val="24"/>
-        </w:rPr>
-        <w:tab/>
-      </w:r>
-      <w:r>
-        <w:rPr>
-          <w:rFonts w:ascii="Arial" w:hAnsi="Arial" w:cs="Arial"/>
-          <w:b/>
-          <w:sz w:val="24"/>
-          <w:szCs w:val="24"/>
-        </w:rPr>
-        <w:t xml:space="preserve">WPARAM: </w:t>
-      </w:r>
-      <w:r>
-        <w:rPr>
-          <w:rFonts w:ascii="Arial" w:hAnsi="Arial" w:cs="Arial"/>
-          <w:sz w:val="24"/>
-          <w:szCs w:val="24"/>
-        </w:rPr>
-        <w:t>Der WPARAM mit dem zusätzliche Informationen zur Nachricht</w:t>
-      </w:r>
-      <w:r>
-        <w:rPr>
-          <w:rFonts w:ascii="Arial" w:hAnsi="Arial" w:cs="Arial"/>
-          <w:sz w:val="24"/>
-          <w:szCs w:val="24"/>
-        </w:rPr>
-        <w:br/>
-      </w:r>
-      <w:r>
-        <w:rPr>
-          <w:rFonts w:ascii="Arial" w:hAnsi="Arial" w:cs="Arial"/>
-          <w:sz w:val="24"/>
-          <w:szCs w:val="24"/>
-        </w:rPr>
-        <w:tab/>
-      </w:r>
-      <w:r>
-        <w:rPr>
-          <w:rFonts w:ascii="Arial" w:hAnsi="Arial" w:cs="Arial"/>
-          <w:sz w:val="24"/>
-          <w:szCs w:val="24"/>
-        </w:rPr>
-        <w:tab/>
-        <w:t>mitgegeben werden.</w:t>
-      </w:r>
-    </w:p>
-    <w:p>
-      <w:pPr>
-        <w:ind w:left="708"/>
-        <w:rPr>
-          <w:rFonts w:ascii="Arial" w:hAnsi="Arial" w:cs="Arial"/>
-          <w:sz w:val="24"/>
-          <w:szCs w:val="24"/>
-        </w:rPr>
-      </w:pPr>
-      <w:r>
-        <w:rPr>
-          <w:rFonts w:ascii="Arial" w:hAnsi="Arial" w:cs="Arial"/>
-          <w:b/>
-          <w:sz w:val="24"/>
-          <w:szCs w:val="24"/>
-        </w:rPr>
-        <w:t xml:space="preserve">LPARAM: </w:t>
-      </w:r>
-      <w:r>
-        <w:rPr>
-          <w:rFonts w:ascii="Arial" w:hAnsi="Arial" w:cs="Arial"/>
-          <w:sz w:val="24"/>
-          <w:szCs w:val="24"/>
-        </w:rPr>
-        <w:t>Der LPARAM mit dem zusätzliche Informationen zur Nachricht</w:t>
-      </w:r>
-      <w:r>
-        <w:rPr>
-          <w:rFonts w:ascii="Arial" w:hAnsi="Arial" w:cs="Arial"/>
-          <w:sz w:val="24"/>
-          <w:szCs w:val="24"/>
-        </w:rPr>
-        <w:br/>
-      </w:r>
-      <w:r>
-        <w:rPr>
-          <w:rFonts w:ascii="Arial" w:hAnsi="Arial" w:cs="Arial"/>
-          <w:sz w:val="24"/>
-          <w:szCs w:val="24"/>
-        </w:rPr>
-        <w:tab/>
-        <w:t>mitgegeben werden.</w:t>
-      </w:r>
-    </w:p>
-    <w:p>
-      <w:pPr>
-        <w:ind w:left="708"/>
-        <w:rPr>
-          <w:rFonts w:ascii="Arial" w:hAnsi="Arial" w:cs="Arial"/>
-          <w:sz w:val="24"/>
-          <w:szCs w:val="24"/>
-        </w:rPr>
-      </w:pPr>
-      <w:r>
-        <w:rPr>
-          <w:rFonts w:ascii="Arial" w:hAnsi="Arial" w:cs="Arial"/>
-          <w:sz w:val="24"/>
-          <w:szCs w:val="24"/>
-        </w:rPr>
-        <w:t>Der WPARAM und LPARAM werden von verschiedenen Nachrichtentypen</w:t>
-      </w:r>
-      <w:r>
-        <w:rPr>
-          <w:rFonts w:ascii="Arial" w:hAnsi="Arial" w:cs="Arial"/>
-          <w:sz w:val="24"/>
-          <w:szCs w:val="24"/>
-        </w:rPr>
-        <w:br/>
-        <w:t>verwendet um zusätzliche Informationen, wie zum Beispiel welche niedere Nachricht aufgerufen wurde oder welches Element im Fenster die Nachricht ausgelöst hat, mit zu geben.</w:t>
-      </w:r>
-    </w:p>
-    <w:p>
-      <w:pPr>
-        <w:rPr>
-          <w:rFonts w:ascii="Arial" w:hAnsi="Arial" w:cs="Arial"/>
-          <w:sz w:val="24"/>
-          <w:szCs w:val="24"/>
-        </w:rPr>
-      </w:pPr>
-      <w:r>
-        <w:rPr>
-          <w:rFonts w:ascii="Arial" w:hAnsi="Arial" w:cs="Arial"/>
-          <w:sz w:val="24"/>
-          <w:szCs w:val="24"/>
-        </w:rPr>
         <w:t>Die Nachrichtennummern können auf der MSDN Seite nachgesehen werden.</w:t>
       </w:r>
     </w:p>
@@ -5273,8 +5309,17 @@
           <w:sz w:val="24"/>
           <w:szCs w:val="24"/>
         </w:rPr>
-        <w:lastRenderedPageBreak/>
-        <w:t>Nachdem jetzt beschrieben ist wie ein normales minimales Win32 Programm aussieht muss noch erklärt werden worin der Unterschied zu MMIX-Edit besteht.</w:t>
+        <w:t xml:space="preserve">Nachdem jetzt beschrieben ist wie ein normales minimales Win32 Programm </w:t>
+      </w:r>
+      <w:bookmarkStart w:id="0" w:name="_GoBack"/>
+      <w:bookmarkEnd w:id="0"/>
+      <w:r>
+        <w:rPr>
+          <w:rFonts w:ascii="Arial" w:hAnsi="Arial" w:cs="Arial"/>
+          <w:sz w:val="24"/>
+          <w:szCs w:val="24"/>
+        </w:rPr>
+        <w:t>aussieht muss noch erklärt werden worin der Unterschied zu MMIX-Edit besteht.</w:t>
       </w:r>
     </w:p>
     <w:p>
@@ -5293,7 +5338,7 @@
           <w:sz w:val="32"/>
           <w:szCs w:val="32"/>
         </w:rPr>
-        <w:t xml:space="preserve">Aufbau der MMIX-Edit </w:t>
+        <w:t>Aufbau der MMIX-Edit</w:t>
       </w:r>
       <w:r>
         <w:rPr>
@@ -5302,7 +5347,34 @@
           <w:sz w:val="32"/>
           <w:szCs w:val="32"/>
         </w:rPr>
-        <w:t>DIE</w:t>
+        <w:t xml:space="preserve"> </w:t>
+      </w:r>
+      <w:r>
+        <w:rPr>
+          <w:rFonts w:ascii="Arial" w:hAnsi="Arial" w:cs="Arial"/>
+          <w:b/>
+          <w:sz w:val="32"/>
+          <w:szCs w:val="32"/>
+        </w:rPr>
+        <w:t>I</w:t>
+      </w:r>
+      <w:r>
+        <w:rPr>
+          <w:rFonts w:ascii="Arial" w:hAnsi="Arial" w:cs="Arial"/>
+          <w:b/>
+          <w:sz w:val="32"/>
+          <w:szCs w:val="32"/>
+        </w:rPr>
+        <w:t>D</w:t>
+      </w:r>
+      <w:r>
+        <w:rPr>
+          <w:rFonts w:ascii="Arial" w:hAnsi="Arial" w:cs="Arial"/>
+          <w:b/>
+          <w:sz w:val="32"/>
+          <w:szCs w:val="32"/>
+        </w:rPr>
+        <w:t>E</w:t>
       </w:r>
     </w:p>
     <w:p>
@@ -5485,8 +5557,6 @@
         <w:br/>
         <w:t>Darunter sind auch die Methoden des Speicherns und Ladens von Dateien.</w:t>
       </w:r>
-      <w:bookmarkStart w:id="0" w:name="_GoBack"/>
-      <w:bookmarkEnd w:id="0"/>
     </w:p>
     <w:sectPr>
       <w:pgSz w:w="11906" w:h="16838"/>

</xml_diff>

<commit_message>
Newest version of Struktur.docx and Office 97-2003/PDF version of it.
git-svn-id: svn://mmix.cs.hm.edu@42 bd757dd8-b88b-4aad-9aa6-ce29af76ea0b
</commit_message>
<xml_diff>
--- a/util/trunk/mmixedit/doc/Struktur.docx
+++ b/util/trunk/mmixedit/doc/Struktur.docx
@@ -5783,7 +5783,23 @@
           <w:sz w:val="24"/>
           <w:szCs w:val="24"/>
         </w:rPr>
-        <w:t>Diese Methode holt den letzten Fehler von der Queue und gibt seine Kennnummer als DWORD zurück.</w:t>
+        <w:t xml:space="preserve">Diese Methode </w:t>
+      </w:r>
+      <w:r>
+        <w:rPr>
+          <w:rFonts w:ascii="Arial" w:hAnsi="Arial" w:cs="Arial"/>
+          <w:sz w:val="24"/>
+          <w:szCs w:val="24"/>
+        </w:rPr>
+        <w:t xml:space="preserve">holt den letzten Fehler des Threads </w:t>
+      </w:r>
+      <w:r>
+        <w:rPr>
+          <w:rFonts w:ascii="Arial" w:hAnsi="Arial" w:cs="Arial"/>
+          <w:sz w:val="24"/>
+          <w:szCs w:val="24"/>
+        </w:rPr>
+        <w:t>und gibt seine Kennnummer als DWORD zurück.</w:t>
       </w:r>
       <w:r>
         <w:rPr>
@@ -6513,7 +6529,15 @@
           <w:sz w:val="24"/>
           <w:szCs w:val="24"/>
         </w:rPr>
-        <w:t>Es gibt hierbei einen entscheidenden Unterschied zu z.B. Java:</w:t>
+        <w:t>Das Ganze eignet sich nicht zum Debuggen, denn es gibt einen</w:t>
+      </w:r>
+      <w:r>
+        <w:rPr>
+          <w:rFonts w:ascii="Arial" w:hAnsi="Arial" w:cs="Arial"/>
+          <w:sz w:val="24"/>
+          <w:szCs w:val="24"/>
+        </w:rPr>
+        <w:t xml:space="preserve"> entscheidenden Unterschied zu z.B. Java:</w:t>
       </w:r>
       <w:r>
         <w:rPr>
@@ -6550,13 +6574,21 @@
         </w:rPr>
         <w:t xml:space="preserve"> wenn man sie als Entwickler nicht abfragt.</w:t>
       </w:r>
-      <w:r>
-        <w:rPr>
-          <w:rFonts w:ascii="Arial" w:hAnsi="Arial" w:cs="Arial"/>
-          <w:sz w:val="24"/>
-          <w:szCs w:val="24"/>
-        </w:rPr>
-        <w:br/>
+    </w:p>
+    <w:p>
+      <w:pPr>
+        <w:rPr>
+          <w:rFonts w:ascii="Arial" w:hAnsi="Arial" w:cs="Arial"/>
+          <w:sz w:val="24"/>
+          <w:szCs w:val="24"/>
+        </w:rPr>
+      </w:pPr>
+      <w:r>
+        <w:rPr>
+          <w:rFonts w:ascii="Arial" w:hAnsi="Arial" w:cs="Arial"/>
+          <w:sz w:val="24"/>
+          <w:szCs w:val="24"/>
+        </w:rPr>
         <w:t>Hier eine kleine Überlegung:</w:t>
       </w:r>
       <w:r>
@@ -6593,9 +6625,148 @@
           <w:szCs w:val="24"/>
         </w:rPr>
         <w:t xml:space="preserve"> eine Funktion den Input einer anderen Funktion produziert.</w:t>
+      </w:r>
+      <w:r>
+        <w:rPr>
+          <w:rFonts w:ascii="Arial" w:hAnsi="Arial" w:cs="Arial"/>
+          <w:sz w:val="24"/>
+          <w:szCs w:val="24"/>
+        </w:rPr>
+        <w:t xml:space="preserve"> Läuft nun die erste Funktion auf einen Fehler speichert sie die Fehlermeldung und gibt einen fehlerhaften Wert zurück.</w:t>
+      </w:r>
+      <w:r>
+        <w:rPr>
+          <w:rFonts w:ascii="Arial" w:hAnsi="Arial" w:cs="Arial"/>
+          <w:sz w:val="24"/>
+          <w:szCs w:val="24"/>
+        </w:rPr>
+        <w:br/>
+        <w:t>Durch diesen fehlerhaften Wert läuft auch die zweite Funktion auf einen Fehler. Dieser wird wieder gespeichert.</w:t>
+      </w:r>
+      <w:r>
+        <w:rPr>
+          <w:rFonts w:ascii="Arial" w:hAnsi="Arial" w:cs="Arial"/>
+          <w:sz w:val="24"/>
+          <w:szCs w:val="24"/>
+        </w:rPr>
+        <w:br/>
+        <w:t>Wenn jetzt der letzte Fehler abgefragt wird, weil festgestellt wurde dass die letzte Funktion auf einen Fehler lief, bekommt man den Fehler der zweiten Funktion.</w:t>
+      </w:r>
+      <w:r>
+        <w:rPr>
+          <w:rFonts w:ascii="Arial" w:hAnsi="Arial" w:cs="Arial"/>
+          <w:sz w:val="24"/>
+          <w:szCs w:val="24"/>
+        </w:rPr>
+        <w:br/>
+        <w:t>Sicher ist es das was man wollte: den letzten Fehler. Dennoch ist es nicht das was man eigentlich benötigt. Benötigt wäre der Fehler der ersten Funktion.</w:t>
+      </w:r>
+    </w:p>
+    <w:p>
+      <w:pPr>
+        <w:rPr>
+          <w:rFonts w:ascii="Arial" w:hAnsi="Arial" w:cs="Arial"/>
+          <w:sz w:val="24"/>
+          <w:szCs w:val="24"/>
+        </w:rPr>
+      </w:pPr>
+      <w:r>
+        <w:rPr>
+          <w:rFonts w:ascii="Arial" w:hAnsi="Arial" w:cs="Arial"/>
+          <w:sz w:val="24"/>
+          <w:szCs w:val="24"/>
+        </w:rPr>
+        <w:t xml:space="preserve">So muss man dann zu </w:t>
+      </w:r>
+      <w:proofErr w:type="spellStart"/>
+      <w:r>
+        <w:rPr>
+          <w:rFonts w:ascii="Arial" w:hAnsi="Arial" w:cs="Arial"/>
+          <w:sz w:val="24"/>
+          <w:szCs w:val="24"/>
+        </w:rPr>
+        <w:t>debug</w:t>
+      </w:r>
+      <w:proofErr w:type="spellEnd"/>
+      <w:r>
+        <w:rPr>
+          <w:rFonts w:ascii="Arial" w:hAnsi="Arial" w:cs="Arial"/>
+          <w:sz w:val="24"/>
+          <w:szCs w:val="24"/>
+        </w:rPr>
+        <w:t xml:space="preserve"> Zwecken zu jeder Funktion die schief laufen KANN eine Abfrage schreiben. Somit eignet sich diese Technik nicht zum Debuggen sondern „nur“ um Fehler zu Verarbeitungszwecken dem Benutzer anzuzeigen. Zum Beispiel warum ein Server keine Verbindung aufbauen konnte.</w:t>
+      </w:r>
+    </w:p>
+    <w:p>
+      <w:pPr>
+        <w:rPr>
+          <w:rFonts w:ascii="Arial" w:hAnsi="Arial" w:cs="Arial"/>
+          <w:sz w:val="24"/>
+          <w:szCs w:val="24"/>
+        </w:rPr>
+      </w:pPr>
+      <w:r>
+        <w:rPr>
+          <w:rFonts w:ascii="Arial" w:hAnsi="Arial" w:cs="Arial"/>
+          <w:sz w:val="24"/>
+          <w:szCs w:val="24"/>
+        </w:rPr>
+        <w:t>Die Empfehlung ist deswegen das Programm nicht wie in Java mit Ausgaben zu debuggen sond</w:t>
       </w:r>
       <w:bookmarkStart w:id="0" w:name="_GoBack"/>
       <w:bookmarkEnd w:id="0"/>
+      <w:r>
+        <w:rPr>
+          <w:rFonts w:ascii="Arial" w:hAnsi="Arial" w:cs="Arial"/>
+          <w:sz w:val="24"/>
+          <w:szCs w:val="24"/>
+        </w:rPr>
+        <w:t xml:space="preserve">ern mit Techniken wie </w:t>
+      </w:r>
+      <w:proofErr w:type="spellStart"/>
+      <w:r>
+        <w:rPr>
+          <w:rFonts w:ascii="Arial" w:hAnsi="Arial" w:cs="Arial"/>
+          <w:sz w:val="24"/>
+          <w:szCs w:val="24"/>
+        </w:rPr>
+        <w:t>Watchlists</w:t>
+      </w:r>
+      <w:proofErr w:type="spellEnd"/>
+      <w:r>
+        <w:rPr>
+          <w:rFonts w:ascii="Arial" w:hAnsi="Arial" w:cs="Arial"/>
+          <w:sz w:val="24"/>
+          <w:szCs w:val="24"/>
+        </w:rPr>
+        <w:t xml:space="preserve"> und ähnlichem.</w:t>
+      </w:r>
+    </w:p>
+    <w:p>
+      <w:pPr>
+        <w:rPr>
+          <w:rFonts w:ascii="Arial" w:hAnsi="Arial" w:cs="Arial"/>
+          <w:sz w:val="24"/>
+          <w:szCs w:val="24"/>
+        </w:rPr>
+      </w:pPr>
+      <w:r>
+        <w:rPr>
+          <w:rFonts w:ascii="Arial" w:hAnsi="Arial" w:cs="Arial"/>
+          <w:sz w:val="24"/>
+          <w:szCs w:val="24"/>
+        </w:rPr>
+        <w:lastRenderedPageBreak/>
+        <w:t>Diese Bauweise hat im Vergleich zu Java auch eine</w:t>
+      </w:r>
+      <w:r>
+        <w:rPr>
+          <w:rFonts w:ascii="Arial" w:hAnsi="Arial" w:cs="Arial"/>
+          <w:sz w:val="24"/>
+          <w:szCs w:val="24"/>
+        </w:rPr>
+        <w:t>n Vorteil. Während ein Java Programm durch die VM beendet wird weil ein Fehler aufgetreten ist, der wahrscheinlich nicht mal den Fortlauf der Anwendung beeinträchtigt hätte, kann ein Win32 Programm ohne Unterbrechung ausgeführt werden.</w:t>
+      </w:r>
     </w:p>
     <w:p>
       <w:pPr>
@@ -6829,263 +7000,263 @@
           <w:sz w:val="24"/>
           <w:szCs w:val="24"/>
         </w:rPr>
+        <w:t>Die Struktur bietet verschiedene Funktionen zur Manipulation des Editors an.</w:t>
+      </w:r>
+      <w:r>
+        <w:rPr>
+          <w:rFonts w:ascii="Arial" w:hAnsi="Arial" w:cs="Arial"/>
+          <w:sz w:val="24"/>
+          <w:szCs w:val="24"/>
+        </w:rPr>
+        <w:br/>
+        <w:t>Darunter sind auch die Methoden des Speicherns und Ladens von Dateien.</w:t>
+      </w:r>
+    </w:p>
+    <w:p>
+      <w:pPr>
+        <w:rPr>
+          <w:rFonts w:ascii="Arial" w:hAnsi="Arial" w:cs="Arial"/>
+          <w:sz w:val="24"/>
+          <w:szCs w:val="24"/>
+        </w:rPr>
+      </w:pPr>
+      <w:r>
+        <w:rPr>
+          <w:rFonts w:ascii="Arial" w:hAnsi="Arial" w:cs="Arial"/>
+          <w:sz w:val="24"/>
+          <w:szCs w:val="24"/>
+        </w:rPr>
+        <w:t xml:space="preserve">Speichern, Laden usw. werden als Nachricht von der Scintilla Komponente geschickt. D.h. Der Auslöser kommt in der </w:t>
+      </w:r>
+      <w:proofErr w:type="spellStart"/>
+      <w:r>
+        <w:rPr>
+          <w:rFonts w:ascii="Arial" w:hAnsi="Arial" w:cs="Arial"/>
+          <w:sz w:val="24"/>
+          <w:szCs w:val="24"/>
+        </w:rPr>
+        <w:t>WndProc</w:t>
+      </w:r>
+      <w:proofErr w:type="spellEnd"/>
+      <w:r>
+        <w:rPr>
+          <w:rFonts w:ascii="Arial" w:hAnsi="Arial" w:cs="Arial"/>
+          <w:sz w:val="24"/>
+          <w:szCs w:val="24"/>
+        </w:rPr>
+        <w:t xml:space="preserve"> an und muss von dem Programmierer verarbeitet werden.</w:t>
+      </w:r>
+      <w:r>
+        <w:rPr>
+          <w:rFonts w:ascii="Arial" w:hAnsi="Arial" w:cs="Arial"/>
+          <w:sz w:val="24"/>
+          <w:szCs w:val="24"/>
+        </w:rPr>
+        <w:br/>
+        <w:t>Um das zu verarbeiten existiert in der Scintilla Struktur eine Methode zum Auflösen der Nachrichten.</w:t>
+      </w:r>
+    </w:p>
+    <w:p>
+      <w:pPr>
+        <w:rPr>
+          <w:rFonts w:ascii="Arial" w:hAnsi="Arial" w:cs="Arial"/>
+          <w:sz w:val="24"/>
+          <w:szCs w:val="24"/>
+        </w:rPr>
+      </w:pPr>
+      <w:r>
+        <w:rPr>
+          <w:rFonts w:ascii="Arial" w:hAnsi="Arial" w:cs="Arial"/>
+          <w:sz w:val="24"/>
+          <w:szCs w:val="24"/>
+        </w:rPr>
+        <w:t xml:space="preserve">Zur Vereinfachung existiert auch in </w:t>
+      </w:r>
+      <w:proofErr w:type="spellStart"/>
+      <w:r>
+        <w:rPr>
+          <w:rFonts w:ascii="Arial" w:hAnsi="Arial" w:cs="Arial"/>
+          <w:sz w:val="24"/>
+          <w:szCs w:val="24"/>
+        </w:rPr>
+        <w:t>SendEditor</w:t>
+      </w:r>
+      <w:proofErr w:type="spellEnd"/>
+      <w:r>
+        <w:rPr>
+          <w:rFonts w:ascii="Arial" w:hAnsi="Arial" w:cs="Arial"/>
+          <w:sz w:val="24"/>
+          <w:szCs w:val="24"/>
+        </w:rPr>
+        <w:t xml:space="preserve"> Methode welche nichts anderes übernimmt als </w:t>
+      </w:r>
+      <w:proofErr w:type="gramStart"/>
+      <w:r>
+        <w:rPr>
+          <w:rFonts w:ascii="Arial" w:hAnsi="Arial" w:cs="Arial"/>
+          <w:sz w:val="24"/>
+          <w:szCs w:val="24"/>
+        </w:rPr>
+        <w:t>ein</w:t>
+      </w:r>
+      <w:proofErr w:type="gramEnd"/>
+      <w:r>
+        <w:rPr>
+          <w:rFonts w:ascii="Arial" w:hAnsi="Arial" w:cs="Arial"/>
+          <w:sz w:val="24"/>
+          <w:szCs w:val="24"/>
+        </w:rPr>
+        <w:t xml:space="preserve"> </w:t>
+      </w:r>
+      <w:proofErr w:type="spellStart"/>
+      <w:r>
+        <w:rPr>
+          <w:rFonts w:ascii="Arial" w:hAnsi="Arial" w:cs="Arial"/>
+          <w:sz w:val="24"/>
+          <w:szCs w:val="24"/>
+        </w:rPr>
+        <w:t>SendMessage</w:t>
+      </w:r>
+      <w:proofErr w:type="spellEnd"/>
+      <w:r>
+        <w:rPr>
+          <w:rFonts w:ascii="Arial" w:hAnsi="Arial" w:cs="Arial"/>
+          <w:sz w:val="24"/>
+          <w:szCs w:val="24"/>
+        </w:rPr>
+        <w:t>, mit dem Editor Handle als erstem Parameter, aufzurufen.</w:t>
+      </w:r>
+    </w:p>
+    <w:p>
+      <w:pPr>
+        <w:rPr>
+          <w:rFonts w:ascii="Arial" w:hAnsi="Arial" w:cs="Arial"/>
+          <w:sz w:val="24"/>
+          <w:szCs w:val="24"/>
+        </w:rPr>
+      </w:pPr>
+      <w:r>
+        <w:rPr>
+          <w:rFonts w:ascii="Arial" w:hAnsi="Arial" w:cs="Arial"/>
+          <w:sz w:val="24"/>
+          <w:szCs w:val="24"/>
+        </w:rPr>
+        <w:t xml:space="preserve">Um den Editor ordentlich zu initialisieren existiert eine </w:t>
+      </w:r>
+      <w:proofErr w:type="spellStart"/>
+      <w:r>
+        <w:rPr>
+          <w:rFonts w:ascii="Arial" w:hAnsi="Arial" w:cs="Arial"/>
+          <w:sz w:val="24"/>
+          <w:szCs w:val="24"/>
+        </w:rPr>
+        <w:t>InitialiseEditor</w:t>
+      </w:r>
+      <w:proofErr w:type="spellEnd"/>
+      <w:r>
+        <w:rPr>
+          <w:rFonts w:ascii="Arial" w:hAnsi="Arial" w:cs="Arial"/>
+          <w:sz w:val="24"/>
+          <w:szCs w:val="24"/>
+        </w:rPr>
+        <w:t xml:space="preserve"> Methode. Diese sorgt dafür dass der Editor anfangs die richtige Farbgebung und den richtigen Lexer hat.</w:t>
+      </w:r>
+    </w:p>
+    <w:p>
+      <w:pPr>
+        <w:rPr>
+          <w:rFonts w:ascii="Arial" w:hAnsi="Arial" w:cs="Arial"/>
+          <w:sz w:val="24"/>
+          <w:szCs w:val="24"/>
+        </w:rPr>
+      </w:pPr>
+      <w:r>
+        <w:rPr>
+          <w:rFonts w:ascii="Arial" w:hAnsi="Arial" w:cs="Arial"/>
+          <w:sz w:val="24"/>
+          <w:szCs w:val="24"/>
+        </w:rPr>
+        <w:t xml:space="preserve">Des Weiteren musste eine Methode namens </w:t>
+      </w:r>
+      <w:proofErr w:type="spellStart"/>
+      <w:r>
+        <w:rPr>
+          <w:rFonts w:ascii="Arial" w:hAnsi="Arial" w:cs="Arial"/>
+          <w:sz w:val="24"/>
+          <w:szCs w:val="24"/>
+        </w:rPr>
+        <w:t>positionCursor</w:t>
+      </w:r>
+      <w:proofErr w:type="spellEnd"/>
+      <w:r>
+        <w:rPr>
+          <w:rFonts w:ascii="Arial" w:hAnsi="Arial" w:cs="Arial"/>
+          <w:sz w:val="24"/>
+          <w:szCs w:val="24"/>
+        </w:rPr>
+        <w:t xml:space="preserve"> geschrieben werden um den Cursor, bei einem Doppelklick auf ein Element in der Fehlerliste, richtig zu positionieren.</w:t>
+      </w:r>
+    </w:p>
+    <w:p>
+      <w:pPr>
+        <w:rPr>
+          <w:rFonts w:ascii="Arial" w:hAnsi="Arial" w:cs="Arial"/>
+          <w:sz w:val="24"/>
+          <w:szCs w:val="24"/>
+        </w:rPr>
+      </w:pPr>
+    </w:p>
+    <w:p>
+      <w:pPr>
+        <w:rPr>
+          <w:rFonts w:ascii="Arial" w:hAnsi="Arial" w:cs="Arial"/>
+          <w:b/>
+          <w:sz w:val="24"/>
+          <w:szCs w:val="24"/>
+        </w:rPr>
+      </w:pPr>
+      <w:r>
+        <w:rPr>
+          <w:rFonts w:ascii="Arial" w:hAnsi="Arial" w:cs="Arial"/>
+          <w:b/>
+          <w:sz w:val="24"/>
+          <w:szCs w:val="24"/>
+        </w:rPr>
+        <w:t>Zusätzliche Fenster:</w:t>
+      </w:r>
+    </w:p>
+    <w:p>
+      <w:pPr>
+        <w:rPr>
+          <w:rFonts w:ascii="Arial" w:hAnsi="Arial" w:cs="Arial"/>
+          <w:sz w:val="24"/>
+          <w:szCs w:val="24"/>
+        </w:rPr>
+      </w:pPr>
+      <w:r>
+        <w:rPr>
+          <w:rFonts w:ascii="Arial" w:hAnsi="Arial" w:cs="Arial"/>
+          <w:sz w:val="24"/>
+          <w:szCs w:val="24"/>
+        </w:rPr>
+        <w:t>Zusätzlich zum Hauptfenster mussten zwei weitere Fenster erstellt werden.</w:t>
+      </w:r>
+    </w:p>
+    <w:p>
+      <w:pPr>
+        <w:rPr>
+          <w:rFonts w:ascii="Arial" w:hAnsi="Arial" w:cs="Arial"/>
+          <w:sz w:val="24"/>
+          <w:szCs w:val="24"/>
+        </w:rPr>
+      </w:pPr>
+      <w:r>
+        <w:rPr>
+          <w:rFonts w:ascii="Arial" w:hAnsi="Arial" w:cs="Arial"/>
+          <w:sz w:val="24"/>
+          <w:szCs w:val="24"/>
+        </w:rPr>
         <w:lastRenderedPageBreak/>
-        <w:t>Die Struktur bietet verschiedene Funktionen zur Manipulation des Editors an.</w:t>
-      </w:r>
-      <w:r>
-        <w:rPr>
-          <w:rFonts w:ascii="Arial" w:hAnsi="Arial" w:cs="Arial"/>
-          <w:sz w:val="24"/>
-          <w:szCs w:val="24"/>
-        </w:rPr>
-        <w:br/>
-        <w:t>Darunter sind auch die Methoden des Speicherns und Ladens von Dateien.</w:t>
-      </w:r>
-    </w:p>
-    <w:p>
-      <w:pPr>
-        <w:rPr>
-          <w:rFonts w:ascii="Arial" w:hAnsi="Arial" w:cs="Arial"/>
-          <w:sz w:val="24"/>
-          <w:szCs w:val="24"/>
-        </w:rPr>
-      </w:pPr>
-      <w:r>
-        <w:rPr>
-          <w:rFonts w:ascii="Arial" w:hAnsi="Arial" w:cs="Arial"/>
-          <w:sz w:val="24"/>
-          <w:szCs w:val="24"/>
-        </w:rPr>
-        <w:t xml:space="preserve">Speichern, Laden usw. werden als Nachricht von der Scintilla Komponente geschickt. D.h. Der Auslöser kommt in der </w:t>
-      </w:r>
-      <w:proofErr w:type="spellStart"/>
-      <w:r>
-        <w:rPr>
-          <w:rFonts w:ascii="Arial" w:hAnsi="Arial" w:cs="Arial"/>
-          <w:sz w:val="24"/>
-          <w:szCs w:val="24"/>
-        </w:rPr>
-        <w:t>WndProc</w:t>
-      </w:r>
-      <w:proofErr w:type="spellEnd"/>
-      <w:r>
-        <w:rPr>
-          <w:rFonts w:ascii="Arial" w:hAnsi="Arial" w:cs="Arial"/>
-          <w:sz w:val="24"/>
-          <w:szCs w:val="24"/>
-        </w:rPr>
-        <w:t xml:space="preserve"> an und muss von dem Programmierer verarbeitet werden.</w:t>
-      </w:r>
-      <w:r>
-        <w:rPr>
-          <w:rFonts w:ascii="Arial" w:hAnsi="Arial" w:cs="Arial"/>
-          <w:sz w:val="24"/>
-          <w:szCs w:val="24"/>
-        </w:rPr>
-        <w:br/>
-        <w:t>Um das zu verarbeiten existiert in der Scintilla Struktur eine Methode zum Auflösen der Nachrichten.</w:t>
-      </w:r>
-    </w:p>
-    <w:p>
-      <w:pPr>
-        <w:rPr>
-          <w:rFonts w:ascii="Arial" w:hAnsi="Arial" w:cs="Arial"/>
-          <w:sz w:val="24"/>
-          <w:szCs w:val="24"/>
-        </w:rPr>
-      </w:pPr>
-      <w:r>
-        <w:rPr>
-          <w:rFonts w:ascii="Arial" w:hAnsi="Arial" w:cs="Arial"/>
-          <w:sz w:val="24"/>
-          <w:szCs w:val="24"/>
-        </w:rPr>
-        <w:t xml:space="preserve">Zur Vereinfachung existiert auch in </w:t>
-      </w:r>
-      <w:proofErr w:type="spellStart"/>
-      <w:r>
-        <w:rPr>
-          <w:rFonts w:ascii="Arial" w:hAnsi="Arial" w:cs="Arial"/>
-          <w:sz w:val="24"/>
-          <w:szCs w:val="24"/>
-        </w:rPr>
-        <w:t>SendEditor</w:t>
-      </w:r>
-      <w:proofErr w:type="spellEnd"/>
-      <w:r>
-        <w:rPr>
-          <w:rFonts w:ascii="Arial" w:hAnsi="Arial" w:cs="Arial"/>
-          <w:sz w:val="24"/>
-          <w:szCs w:val="24"/>
-        </w:rPr>
-        <w:t xml:space="preserve"> Methode welche nichts anderes übernimmt als </w:t>
-      </w:r>
-      <w:proofErr w:type="gramStart"/>
-      <w:r>
-        <w:rPr>
-          <w:rFonts w:ascii="Arial" w:hAnsi="Arial" w:cs="Arial"/>
-          <w:sz w:val="24"/>
-          <w:szCs w:val="24"/>
-        </w:rPr>
-        <w:t>ein</w:t>
-      </w:r>
-      <w:proofErr w:type="gramEnd"/>
-      <w:r>
-        <w:rPr>
-          <w:rFonts w:ascii="Arial" w:hAnsi="Arial" w:cs="Arial"/>
-          <w:sz w:val="24"/>
-          <w:szCs w:val="24"/>
-        </w:rPr>
-        <w:t xml:space="preserve"> </w:t>
-      </w:r>
-      <w:proofErr w:type="spellStart"/>
-      <w:r>
-        <w:rPr>
-          <w:rFonts w:ascii="Arial" w:hAnsi="Arial" w:cs="Arial"/>
-          <w:sz w:val="24"/>
-          <w:szCs w:val="24"/>
-        </w:rPr>
-        <w:t>SendMessage</w:t>
-      </w:r>
-      <w:proofErr w:type="spellEnd"/>
-      <w:r>
-        <w:rPr>
-          <w:rFonts w:ascii="Arial" w:hAnsi="Arial" w:cs="Arial"/>
-          <w:sz w:val="24"/>
-          <w:szCs w:val="24"/>
-        </w:rPr>
-        <w:t>, mit dem Editor Handle als erstem Parameter, aufzurufen.</w:t>
-      </w:r>
-    </w:p>
-    <w:p>
-      <w:pPr>
-        <w:rPr>
-          <w:rFonts w:ascii="Arial" w:hAnsi="Arial" w:cs="Arial"/>
-          <w:sz w:val="24"/>
-          <w:szCs w:val="24"/>
-        </w:rPr>
-      </w:pPr>
-      <w:r>
-        <w:rPr>
-          <w:rFonts w:ascii="Arial" w:hAnsi="Arial" w:cs="Arial"/>
-          <w:sz w:val="24"/>
-          <w:szCs w:val="24"/>
-        </w:rPr>
-        <w:t xml:space="preserve">Um den Editor ordentlich zu initialisieren existiert eine </w:t>
-      </w:r>
-      <w:proofErr w:type="spellStart"/>
-      <w:r>
-        <w:rPr>
-          <w:rFonts w:ascii="Arial" w:hAnsi="Arial" w:cs="Arial"/>
-          <w:sz w:val="24"/>
-          <w:szCs w:val="24"/>
-        </w:rPr>
-        <w:t>InitialiseEditor</w:t>
-      </w:r>
-      <w:proofErr w:type="spellEnd"/>
-      <w:r>
-        <w:rPr>
-          <w:rFonts w:ascii="Arial" w:hAnsi="Arial" w:cs="Arial"/>
-          <w:sz w:val="24"/>
-          <w:szCs w:val="24"/>
-        </w:rPr>
-        <w:t xml:space="preserve"> Methode. Diese sorgt dafür dass der Editor anfangs die richtige Farbgebung und den richtigen Lexer hat.</w:t>
-      </w:r>
-    </w:p>
-    <w:p>
-      <w:pPr>
-        <w:rPr>
-          <w:rFonts w:ascii="Arial" w:hAnsi="Arial" w:cs="Arial"/>
-          <w:sz w:val="24"/>
-          <w:szCs w:val="24"/>
-        </w:rPr>
-      </w:pPr>
-      <w:r>
-        <w:rPr>
-          <w:rFonts w:ascii="Arial" w:hAnsi="Arial" w:cs="Arial"/>
-          <w:sz w:val="24"/>
-          <w:szCs w:val="24"/>
-        </w:rPr>
-        <w:t xml:space="preserve">Des Weiteren musste eine Methode namens </w:t>
-      </w:r>
-      <w:proofErr w:type="spellStart"/>
-      <w:r>
-        <w:rPr>
-          <w:rFonts w:ascii="Arial" w:hAnsi="Arial" w:cs="Arial"/>
-          <w:sz w:val="24"/>
-          <w:szCs w:val="24"/>
-        </w:rPr>
-        <w:t>positionCursor</w:t>
-      </w:r>
-      <w:proofErr w:type="spellEnd"/>
-      <w:r>
-        <w:rPr>
-          <w:rFonts w:ascii="Arial" w:hAnsi="Arial" w:cs="Arial"/>
-          <w:sz w:val="24"/>
-          <w:szCs w:val="24"/>
-        </w:rPr>
-        <w:t xml:space="preserve"> geschrieben werden um den Cursor, bei einem Doppelklick auf ein Element in der Fehlerliste, richtig zu positionieren.</w:t>
-      </w:r>
-    </w:p>
-    <w:p>
-      <w:pPr>
-        <w:rPr>
-          <w:rFonts w:ascii="Arial" w:hAnsi="Arial" w:cs="Arial"/>
-          <w:sz w:val="24"/>
-          <w:szCs w:val="24"/>
-        </w:rPr>
-      </w:pPr>
-    </w:p>
-    <w:p>
-      <w:pPr>
-        <w:rPr>
-          <w:rFonts w:ascii="Arial" w:hAnsi="Arial" w:cs="Arial"/>
-          <w:b/>
-          <w:sz w:val="24"/>
-          <w:szCs w:val="24"/>
-        </w:rPr>
-      </w:pPr>
-      <w:r>
-        <w:rPr>
-          <w:rFonts w:ascii="Arial" w:hAnsi="Arial" w:cs="Arial"/>
-          <w:b/>
-          <w:sz w:val="24"/>
-          <w:szCs w:val="24"/>
-        </w:rPr>
-        <w:t>Zusätzliche Fenster:</w:t>
-      </w:r>
-    </w:p>
-    <w:p>
-      <w:pPr>
-        <w:rPr>
-          <w:rFonts w:ascii="Arial" w:hAnsi="Arial" w:cs="Arial"/>
-          <w:sz w:val="24"/>
-          <w:szCs w:val="24"/>
-        </w:rPr>
-      </w:pPr>
-      <w:r>
-        <w:rPr>
-          <w:rFonts w:ascii="Arial" w:hAnsi="Arial" w:cs="Arial"/>
-          <w:sz w:val="24"/>
-          <w:szCs w:val="24"/>
-        </w:rPr>
-        <w:t>Zusätzlich zum Hauptfenster mussten zwei weitere Fenster erstellt werden.</w:t>
-      </w:r>
-    </w:p>
-    <w:p>
-      <w:pPr>
-        <w:rPr>
-          <w:rFonts w:ascii="Arial" w:hAnsi="Arial" w:cs="Arial"/>
-          <w:sz w:val="24"/>
-          <w:szCs w:val="24"/>
-        </w:rPr>
-      </w:pPr>
-      <w:r>
-        <w:rPr>
-          <w:rFonts w:ascii="Arial" w:hAnsi="Arial" w:cs="Arial"/>
-          <w:sz w:val="24"/>
-          <w:szCs w:val="24"/>
-        </w:rPr>
         <w:t xml:space="preserve">Ganz offensichtlich ist der Editor ein eigenes Fenster. Dieses wurde mit Hilfe von </w:t>
       </w:r>
       <w:proofErr w:type="spellStart"/>
@@ -7360,7 +7531,6 @@
           <w:sz w:val="24"/>
           <w:szCs w:val="24"/>
         </w:rPr>
-        <w:lastRenderedPageBreak/>
         <w:t>Bei der Fehlerliste muss LBS_NOTIFY ebenfalls als Style angegeben werden damit das Fenster das Hauptfenster darüber benachrichtigt wenn der Nutzer einen Klick/Doppelklick/Rechtsklick auf ein Element in der Liste gemacht hat.</w:t>
       </w:r>
     </w:p>

</xml_diff>